<commit_message>
added new graph to check
</commit_message>
<xml_diff>
--- a/DS-42-05-PD/doc/informe_e2.docx
+++ b/DS-42-05-PD/doc/informe_e2.docx
@@ -50,243 +50,23 @@
         <w:jc w:val="both"/>
       </w:pPr>
       <w:r>
-        <w:t>Para este ejercicio, los principales principios de diseño utilizados han sido</w:t>
-      </w:r>
-      <w:r>
-        <w:t xml:space="preserve"> </w:t>
-      </w:r>
-      <w:r>
-        <w:t>el Principio de Respon</w:t>
-      </w:r>
-      <w:r>
-        <w:t>s</w:t>
-      </w:r>
-      <w:r>
-        <w:t>abilidad Única y el de Inversión de la Dependencia.</w:t>
-      </w:r>
-    </w:p>
-    <w:p>
-      <w:pPr>
-        <w:jc w:val="both"/>
-      </w:pPr>
-      <w:r>
-        <w:t xml:space="preserve">El Principio de Responsabilidad Única puede verse aplicado en la clase </w:t>
-      </w:r>
-      <w:proofErr w:type="spellStart"/>
-      <w:r>
-        <w:t>Graphic</w:t>
-      </w:r>
-      <w:proofErr w:type="spellEnd"/>
-      <w:r>
-        <w:t>,</w:t>
-      </w:r>
-      <w:r>
-        <w:t xml:space="preserve"> </w:t>
-      </w:r>
-      <w:r>
-        <w:t xml:space="preserve">que tiene la responsabilidad de gestionar el grafo; en la clase </w:t>
-      </w:r>
-      <w:proofErr w:type="spellStart"/>
-      <w:r>
-        <w:t>Document</w:t>
-      </w:r>
-      <w:proofErr w:type="spellEnd"/>
-      <w:r>
-        <w:t>, la cual</w:t>
-      </w:r>
-      <w:r>
-        <w:t xml:space="preserve"> </w:t>
-      </w:r>
-      <w:r>
-        <w:t xml:space="preserve">gestiona las dependencias de un proyecto de la empresa. La clase </w:t>
-      </w:r>
-      <w:proofErr w:type="spellStart"/>
-      <w:r>
-        <w:t>Dependence</w:t>
-      </w:r>
-      <w:proofErr w:type="spellEnd"/>
-      <w:r>
-        <w:t xml:space="preserve"> se</w:t>
-      </w:r>
-      <w:r>
-        <w:t xml:space="preserve"> </w:t>
-      </w:r>
-      <w:r>
-        <w:t>encarga de asegurarse de que una dependencia tenga un nodo (tarea) padre y un hijo,</w:t>
-      </w:r>
-      <w:r>
-        <w:t xml:space="preserve"> </w:t>
-      </w:r>
-      <w:r>
-        <w:t xml:space="preserve">y la clase </w:t>
-      </w:r>
-      <w:proofErr w:type="spellStart"/>
-      <w:r>
-        <w:t>Node</w:t>
-      </w:r>
-      <w:proofErr w:type="spellEnd"/>
-      <w:r>
-        <w:t xml:space="preserve"> se responsabiliza de que cada Nodo tenga un nombre tipo </w:t>
-      </w:r>
-      <w:proofErr w:type="spellStart"/>
-      <w:r>
-        <w:t>char</w:t>
-      </w:r>
-      <w:proofErr w:type="spellEnd"/>
-      <w:r>
-        <w:t xml:space="preserve"> y un nivel.</w:t>
-      </w:r>
-    </w:p>
-    <w:p>
-      <w:pPr>
-        <w:jc w:val="both"/>
-      </w:pPr>
-      <w:r>
-        <w:t>El Principio de Inversión de la Dependencia lo utilizamos en el atributo '</w:t>
-      </w:r>
-      <w:proofErr w:type="spellStart"/>
-      <w:r>
-        <w:t>map</w:t>
-      </w:r>
-      <w:proofErr w:type="spellEnd"/>
-      <w:r>
-        <w:t>' de</w:t>
-      </w:r>
-      <w:r>
-        <w:t xml:space="preserve"> </w:t>
-      </w:r>
-      <w:r>
-        <w:t xml:space="preserve">la clase </w:t>
-      </w:r>
-      <w:proofErr w:type="spellStart"/>
-      <w:r>
-        <w:t>Graphic</w:t>
-      </w:r>
-      <w:proofErr w:type="spellEnd"/>
-      <w:r>
-        <w:t xml:space="preserve">. Lo declaramos tipo </w:t>
-      </w:r>
-      <w:proofErr w:type="spellStart"/>
-      <w:proofErr w:type="gramStart"/>
-      <w:r>
-        <w:t>Map</w:t>
-      </w:r>
-      <w:proofErr w:type="spellEnd"/>
-      <w:proofErr w:type="gramEnd"/>
-      <w:r>
-        <w:t xml:space="preserve"> pero utilizamos su implementación </w:t>
-      </w:r>
-      <w:proofErr w:type="spellStart"/>
-      <w:r>
-        <w:t>HashMap</w:t>
-      </w:r>
-      <w:proofErr w:type="spellEnd"/>
-      <w:r>
-        <w:t>.</w:t>
-      </w:r>
-      <w:r>
-        <w:t xml:space="preserve"> </w:t>
-      </w:r>
-      <w:r>
-        <w:t>También lo utilizamos en el método '</w:t>
-      </w:r>
-      <w:proofErr w:type="spellStart"/>
-      <w:r>
-        <w:t>showLevel</w:t>
-      </w:r>
-      <w:proofErr w:type="spellEnd"/>
-      <w:r>
-        <w:t>' de la misma clase para declarar una</w:t>
-      </w:r>
-      <w:r>
-        <w:t xml:space="preserve"> </w:t>
-      </w:r>
-      <w:r>
-        <w:t xml:space="preserve">lista tipo </w:t>
-      </w:r>
-      <w:proofErr w:type="spellStart"/>
-      <w:r>
-        <w:t>List</w:t>
-      </w:r>
-      <w:proofErr w:type="spellEnd"/>
-      <w:r>
-        <w:t>&lt;</w:t>
-      </w:r>
-      <w:proofErr w:type="spellStart"/>
-      <w:r>
-        <w:t>Character</w:t>
-      </w:r>
-      <w:proofErr w:type="spellEnd"/>
-      <w:r>
-        <w:t xml:space="preserve">&gt; pero utilizar su implementación </w:t>
-      </w:r>
-      <w:proofErr w:type="spellStart"/>
-      <w:r>
-        <w:t>ArrayList</w:t>
-      </w:r>
-      <w:proofErr w:type="spellEnd"/>
-      <w:r>
-        <w:t>, y lo mismo hacemos</w:t>
-      </w:r>
-      <w:r>
-        <w:t xml:space="preserve"> </w:t>
-      </w:r>
-      <w:r>
-        <w:t xml:space="preserve">en el </w:t>
-      </w:r>
-      <w:proofErr w:type="spellStart"/>
-      <w:r>
-        <w:t>contstructor</w:t>
-      </w:r>
-      <w:proofErr w:type="spellEnd"/>
-      <w:r>
-        <w:t xml:space="preserve"> de la clase </w:t>
-      </w:r>
-      <w:proofErr w:type="spellStart"/>
-      <w:r>
-        <w:t>Document</w:t>
-      </w:r>
-      <w:proofErr w:type="spellEnd"/>
-      <w:r>
-        <w:t xml:space="preserve"> y su método </w:t>
-      </w:r>
-      <w:proofErr w:type="spellStart"/>
-      <w:proofErr w:type="gramStart"/>
-      <w:r>
-        <w:t>getDocument</w:t>
-      </w:r>
-      <w:proofErr w:type="spellEnd"/>
-      <w:r>
-        <w:t>(</w:t>
-      </w:r>
-      <w:proofErr w:type="gramEnd"/>
-      <w:r>
-        <w:t>). En el caso de</w:t>
-      </w:r>
-      <w:r>
-        <w:t xml:space="preserve"> </w:t>
-      </w:r>
-      <w:r>
-        <w:t xml:space="preserve">que nos interesara, sería muy sencillo cambiar a otra implementación de </w:t>
-      </w:r>
-      <w:proofErr w:type="spellStart"/>
-      <w:r>
-        <w:t>Map</w:t>
-      </w:r>
-      <w:proofErr w:type="spellEnd"/>
-      <w:r>
-        <w:t xml:space="preserve"> o </w:t>
-      </w:r>
-      <w:proofErr w:type="spellStart"/>
-      <w:r>
-        <w:t>List</w:t>
-      </w:r>
-      <w:proofErr w:type="spellEnd"/>
-      <w:r>
-        <w:t xml:space="preserve"> </w:t>
-      </w:r>
-      <w:r>
-        <w:t>en estos casos.</w:t>
+        <w:t>Para este ejercicio, los principales principios de diseño utilizados han sido el Principio de Responsabilidad Única y el de Inversión de la Dependencia.</w:t>
+      </w:r>
+    </w:p>
+    <w:p>
+      <w:pPr>
+        <w:jc w:val="both"/>
+      </w:pPr>
+      <w:r>
+        <w:t>El Principio de Responsabilidad Única puede verse aplicado en la clase Graphic, que tiene la responsabilidad de gestionar el grafo; en la clase Document, la cual gestiona las dependencias de un proyecto de la empresa. La clase Dependence se encarga de asegurarse de que una dependencia tenga un nodo (tarea) padre y un hijo, y la clase Node se responsabiliza de que cada Nodo tenga un nombre tipo char y un nivel.</w:t>
+      </w:r>
+    </w:p>
+    <w:p>
+      <w:pPr>
+        <w:jc w:val="both"/>
+      </w:pPr>
+      <w:r>
+        <w:t>El Principio de Inversión de la Dependencia lo utilizamos en el atributo 'map' de la clase Graphic. Lo declaramos tipo Map pero utilizamos su implementación HashMap. También lo utilizamos en el método 'showLevel' de la misma clase para declarar una lista tipo List&lt;Character&gt; pero utilizar su implementación ArrayList, y lo mismo hacemos en el contstructor de la clase Document y su método getDocument(). En el caso de que nos interesara, sería muy sencillo cambiar a otra implementación de Map o List en estos casos.</w:t>
       </w:r>
     </w:p>
     <w:p>
@@ -335,63 +115,17 @@
         <w:jc w:val="both"/>
       </w:pPr>
       <w:r>
-        <w:t>Uno de los patrones de diseño utilizados es el Patrón Inmutable. Lo aplicamos para</w:t>
-      </w:r>
-      <w:r>
-        <w:t xml:space="preserve"> </w:t>
-      </w:r>
-      <w:r>
-        <w:t xml:space="preserve">la clase </w:t>
-      </w:r>
-      <w:proofErr w:type="spellStart"/>
-      <w:r>
-        <w:t>Document</w:t>
-      </w:r>
-      <w:proofErr w:type="spellEnd"/>
-      <w:r>
-        <w:t>, la cual tiene una serie de dependencias de tareas que no queremos</w:t>
-      </w:r>
-      <w:r>
-        <w:t xml:space="preserve"> </w:t>
-      </w:r>
-      <w:r>
-        <w:t xml:space="preserve">que cambien, de la misma forma que no es muy cómodo eliminar nodos en un </w:t>
-      </w:r>
-      <w:proofErr w:type="spellStart"/>
-      <w:r>
-        <w:t>HashMap</w:t>
-      </w:r>
-      <w:proofErr w:type="spellEnd"/>
-      <w:r>
-        <w:t>. De</w:t>
-      </w:r>
-      <w:r>
-        <w:t xml:space="preserve"> </w:t>
-      </w:r>
-      <w:r>
-        <w:t>esta forma, para cada grafo que queramos hacer, necesitaremos un documento, y en el</w:t>
-      </w:r>
-      <w:r>
-        <w:t xml:space="preserve"> </w:t>
-      </w:r>
-      <w:r>
-        <w:t>caso de querer modificar el grafo, habrá que crear un nuevo documento con las</w:t>
-      </w:r>
-      <w:r>
-        <w:t xml:space="preserve"> </w:t>
-      </w:r>
-      <w:r>
-        <w:t>modificaciones oportunas y crear el grafo de nuevo.</w:t>
-      </w:r>
-    </w:p>
-    <w:p>
-      <w:pPr>
-        <w:jc w:val="both"/>
-      </w:pPr>
-    </w:p>
-    <w:p>
-      <w:pPr>
-        <w:jc w:val="both"/>
+        <w:t>Uno de los patrones de diseño utilizados es el Patrón Inmutable. Lo aplicamos para la clase Document, la cual tiene una serie de dependencias de tareas que no queremos que cambien, de la misma forma que no es muy cómodo eliminar nodos en un HashMap. De esta forma, para cada grafo que queramos hacer, necesitaremos un documento, y en el caso de querer modificar el grafo, habrá que crear un nuevo documento con las modificaciones oportunas y crear el grafo de nuevo.</w:t>
+      </w:r>
+    </w:p>
+    <w:p>
+      <w:pPr>
+        <w:jc w:val="both"/>
+      </w:pPr>
+    </w:p>
+    <w:p>
+      <w:pPr>
+        <w:jc w:val="center"/>
       </w:pPr>
       <w:r>
         <w:rPr>
@@ -413,7 +147,7 @@
                     <pic:cNvPicPr/>
                   </pic:nvPicPr>
                   <pic:blipFill>
-                    <a:blip r:embed="rId4" cstate="print">
+                    <a:blip r:embed="rId7" cstate="print">
                       <a:extLst>
                         <a:ext uri="{28A0092B-C50C-407E-A947-70E740481C1C}">
                           <a14:useLocalDpi xmlns:a14="http://schemas.microsoft.com/office/drawing/2010/main" val="0"/>
@@ -462,24 +196,7 @@
         <w:jc w:val="both"/>
       </w:pPr>
       <w:r>
-        <w:t>El otro patrón de diseño utilizado es el Patrón Estrategia, para definir una familia</w:t>
-      </w:r>
-      <w:r>
-        <w:t xml:space="preserve"> </w:t>
-      </w:r>
-      <w:r>
-        <w:t>de algoritmos para recorrer la lista de tareas de un proyecto con la interfaz</w:t>
-      </w:r>
-      <w:r>
-        <w:t xml:space="preserve"> </w:t>
-      </w:r>
-      <w:proofErr w:type="spellStart"/>
-      <w:r>
-        <w:t>TaskOrder</w:t>
-      </w:r>
-      <w:proofErr w:type="spellEnd"/>
-      <w:r>
-        <w:t xml:space="preserve">, </w:t>
+        <w:t xml:space="preserve">El otro patrón de diseño utilizado es el Patrón Estrategia, para definir una familia de algoritmos para recorrer la lista de tareas de un proyecto con la interfaz TaskOrder, </w:t>
       </w:r>
       <w:r>
         <w:t>compuesta</w:t>
@@ -497,13 +214,7 @@
         <w:t>s</w:t>
       </w:r>
       <w:r>
-        <w:t xml:space="preserve"> para ordenar las tareas por dependencia fuerte,</w:t>
-      </w:r>
-      <w:r>
-        <w:t xml:space="preserve"> </w:t>
-      </w:r>
-      <w:r>
-        <w:t>dependencia débil u orden jerárquico.</w:t>
+        <w:t xml:space="preserve"> para ordenar las tareas por dependencia fuerte, dependencia débil u orden jerárquico.</w:t>
       </w:r>
     </w:p>
     <w:p>
@@ -535,7 +246,7 @@
                     <pic:cNvPicPr/>
                   </pic:nvPicPr>
                   <pic:blipFill>
-                    <a:blip r:embed="rId5">
+                    <a:blip r:embed="rId8">
                       <a:extLst>
                         <a:ext uri="{28A0092B-C50C-407E-A947-70E740481C1C}">
                           <a14:useLocalDpi xmlns:a14="http://schemas.microsoft.com/office/drawing/2010/main" val="0"/>
@@ -550,6 +261,96 @@
                     <a:xfrm>
                       <a:off x="0" y="0"/>
                       <a:ext cx="5400040" cy="3622675"/>
+                    </a:xfrm>
+                    <a:prstGeom prst="rect">
+                      <a:avLst/>
+                    </a:prstGeom>
+                  </pic:spPr>
+                </pic:pic>
+              </a:graphicData>
+            </a:graphic>
+          </wp:inline>
+        </w:drawing>
+      </w:r>
+    </w:p>
+    <w:p>
+      <w:pPr>
+        <w:jc w:val="both"/>
+      </w:pPr>
+    </w:p>
+    <w:p>
+      <w:pPr>
+        <w:jc w:val="both"/>
+        <w:rPr>
+          <w:b/>
+          <w:bCs/>
+          <w:sz w:val="24"/>
+          <w:szCs w:val="24"/>
+        </w:rPr>
+      </w:pPr>
+      <w:r>
+        <w:rPr>
+          <w:b/>
+          <w:bCs/>
+          <w:sz w:val="24"/>
+          <w:szCs w:val="24"/>
+        </w:rPr>
+        <w:t>Diagrama dinámico</w:t>
+      </w:r>
+      <w:r>
+        <w:rPr>
+          <w:b/>
+          <w:bCs/>
+          <w:sz w:val="24"/>
+          <w:szCs w:val="24"/>
+        </w:rPr>
+        <w:t xml:space="preserve"> – Diagrama de Secuencias</w:t>
+      </w:r>
+    </w:p>
+    <w:p>
+      <w:pPr>
+        <w:jc w:val="both"/>
+      </w:pPr>
+    </w:p>
+    <w:p>
+      <w:pPr>
+        <w:jc w:val="center"/>
+      </w:pPr>
+      <w:r>
+        <w:rPr>
+          <w:noProof/>
+        </w:rPr>
+        <w:drawing>
+          <wp:inline distT="0" distB="0" distL="0" distR="0" wp14:anchorId="05940ECA" wp14:editId="621C89DB">
+            <wp:extent cx="4724400" cy="3022750"/>
+            <wp:effectExtent l="0" t="0" r="0" b="0"/>
+            <wp:docPr id="3" name="Imagen 3" descr="Diagrama&#10;&#10;Descripción generada automáticamente"/>
+            <wp:cNvGraphicFramePr>
+              <a:graphicFrameLocks xmlns:a="http://schemas.openxmlformats.org/drawingml/2006/main" noChangeAspect="1"/>
+            </wp:cNvGraphicFramePr>
+            <a:graphic xmlns:a="http://schemas.openxmlformats.org/drawingml/2006/main">
+              <a:graphicData uri="http://schemas.openxmlformats.org/drawingml/2006/picture">
+                <pic:pic xmlns:pic="http://schemas.openxmlformats.org/drawingml/2006/picture">
+                  <pic:nvPicPr>
+                    <pic:cNvPr id="3" name="Imagen 3" descr="Diagrama&#10;&#10;Descripción generada automáticamente"/>
+                    <pic:cNvPicPr/>
+                  </pic:nvPicPr>
+                  <pic:blipFill>
+                    <a:blip r:embed="rId9" cstate="print">
+                      <a:extLst>
+                        <a:ext uri="{28A0092B-C50C-407E-A947-70E740481C1C}">
+                          <a14:useLocalDpi xmlns:a14="http://schemas.microsoft.com/office/drawing/2010/main" val="0"/>
+                        </a:ext>
+                      </a:extLst>
+                    </a:blip>
+                    <a:stretch>
+                      <a:fillRect/>
+                    </a:stretch>
+                  </pic:blipFill>
+                  <pic:spPr>
+                    <a:xfrm>
+                      <a:off x="0" y="0"/>
+                      <a:ext cx="4743900" cy="3035227"/>
                     </a:xfrm>
                     <a:prstGeom prst="rect">
                       <a:avLst/>
@@ -1294,4 +1095,264 @@
     </a:ext>
   </a:extLst>
 </a:theme>
+</file>
+
+<file path=customXml/item1.xml><?xml version="1.0" encoding="utf-8"?>
+<ct:contentTypeSchema xmlns:ct="http://schemas.microsoft.com/office/2006/metadata/contentType" xmlns:ma="http://schemas.microsoft.com/office/2006/metadata/properties/metaAttributes" ct:_="" ma:_="" ma:contentTypeName="Documento" ma:contentTypeID="0x0101008E3398B55E867548A09FCD9385EB50FB" ma:contentTypeVersion="11" ma:contentTypeDescription="Crear nuevo documento." ma:contentTypeScope="" ma:versionID="4eb911b502e4ace3a307d25abada1e6f">
+  <xsd:schema xmlns:xsd="http://www.w3.org/2001/XMLSchema" xmlns:xs="http://www.w3.org/2001/XMLSchema" xmlns:p="http://schemas.microsoft.com/office/2006/metadata/properties" xmlns:ns3="3d60564b-6ed1-4044-8f9e-6fc3fc6dc2e3" xmlns:ns4="39a038fa-8876-44f0-9e96-4009b6f4696d" targetNamespace="http://schemas.microsoft.com/office/2006/metadata/properties" ma:root="true" ma:fieldsID="2f560c4ca1144b9bd4e4821cf1015251" ns3:_="" ns4:_="">
+    <xsd:import namespace="3d60564b-6ed1-4044-8f9e-6fc3fc6dc2e3"/>
+    <xsd:import namespace="39a038fa-8876-44f0-9e96-4009b6f4696d"/>
+    <xsd:element name="properties">
+      <xsd:complexType>
+        <xsd:sequence>
+          <xsd:element name="documentManagement">
+            <xsd:complexType>
+              <xsd:all>
+                <xsd:element ref="ns3:SharedWithUsers" minOccurs="0"/>
+                <xsd:element ref="ns3:SharedWithDetails" minOccurs="0"/>
+                <xsd:element ref="ns3:SharingHintHash" minOccurs="0"/>
+                <xsd:element ref="ns4:MediaServiceMetadata" minOccurs="0"/>
+                <xsd:element ref="ns4:MediaServiceFastMetadata" minOccurs="0"/>
+                <xsd:element ref="ns4:MediaServiceAutoTags" minOccurs="0"/>
+                <xsd:element ref="ns4:MediaServiceOCR" minOccurs="0"/>
+                <xsd:element ref="ns4:MediaServiceGenerationTime" minOccurs="0"/>
+                <xsd:element ref="ns4:MediaServiceEventHashCode" minOccurs="0"/>
+                <xsd:element ref="ns4:MediaServiceDateTaken" minOccurs="0"/>
+                <xsd:element ref="ns4:MediaLengthInSeconds" minOccurs="0"/>
+              </xsd:all>
+            </xsd:complexType>
+          </xsd:element>
+        </xsd:sequence>
+      </xsd:complexType>
+    </xsd:element>
+  </xsd:schema>
+  <xsd:schema xmlns:xsd="http://www.w3.org/2001/XMLSchema" xmlns:xs="http://www.w3.org/2001/XMLSchema" xmlns:dms="http://schemas.microsoft.com/office/2006/documentManagement/types" xmlns:pc="http://schemas.microsoft.com/office/infopath/2007/PartnerControls" targetNamespace="3d60564b-6ed1-4044-8f9e-6fc3fc6dc2e3" elementFormDefault="qualified">
+    <xsd:import namespace="http://schemas.microsoft.com/office/2006/documentManagement/types"/>
+    <xsd:import namespace="http://schemas.microsoft.com/office/infopath/2007/PartnerControls"/>
+    <xsd:element name="SharedWithUsers" ma:index="8" nillable="true" ma:displayName="Compartido con" ma:internalName="SharedWithUsers" ma:readOnly="true">
+      <xsd:complexType>
+        <xsd:complexContent>
+          <xsd:extension base="dms:UserMulti">
+            <xsd:sequence>
+              <xsd:element name="UserInfo" minOccurs="0" maxOccurs="unbounded">
+                <xsd:complexType>
+                  <xsd:sequence>
+                    <xsd:element name="DisplayName" type="xsd:string" minOccurs="0"/>
+                    <xsd:element name="AccountId" type="dms:UserId" minOccurs="0" nillable="true"/>
+                    <xsd:element name="AccountType" type="xsd:string" minOccurs="0"/>
+                  </xsd:sequence>
+                </xsd:complexType>
+              </xsd:element>
+            </xsd:sequence>
+          </xsd:extension>
+        </xsd:complexContent>
+      </xsd:complexType>
+    </xsd:element>
+    <xsd:element name="SharedWithDetails" ma:index="9" nillable="true" ma:displayName="Detalles de uso compartido" ma:internalName="SharedWithDetails" ma:readOnly="true">
+      <xsd:simpleType>
+        <xsd:restriction base="dms:Note">
+          <xsd:maxLength value="255"/>
+        </xsd:restriction>
+      </xsd:simpleType>
+    </xsd:element>
+    <xsd:element name="SharingHintHash" ma:index="10" nillable="true" ma:displayName="Hash de la sugerencia para compartir" ma:hidden="true" ma:internalName="SharingHintHash" ma:readOnly="true">
+      <xsd:simpleType>
+        <xsd:restriction base="dms:Text"/>
+      </xsd:simpleType>
+    </xsd:element>
+  </xsd:schema>
+  <xsd:schema xmlns:xsd="http://www.w3.org/2001/XMLSchema" xmlns:xs="http://www.w3.org/2001/XMLSchema" xmlns:dms="http://schemas.microsoft.com/office/2006/documentManagement/types" xmlns:pc="http://schemas.microsoft.com/office/infopath/2007/PartnerControls" targetNamespace="39a038fa-8876-44f0-9e96-4009b6f4696d" elementFormDefault="qualified">
+    <xsd:import namespace="http://schemas.microsoft.com/office/2006/documentManagement/types"/>
+    <xsd:import namespace="http://schemas.microsoft.com/office/infopath/2007/PartnerControls"/>
+    <xsd:element name="MediaServiceMetadata" ma:index="11" nillable="true" ma:displayName="MediaServiceMetadata" ma:hidden="true" ma:internalName="MediaServiceMetadata" ma:readOnly="true">
+      <xsd:simpleType>
+        <xsd:restriction base="dms:Note"/>
+      </xsd:simpleType>
+    </xsd:element>
+    <xsd:element name="MediaServiceFastMetadata" ma:index="12" nillable="true" ma:displayName="MediaServiceFastMetadata" ma:hidden="true" ma:internalName="MediaServiceFastMetadata" ma:readOnly="true">
+      <xsd:simpleType>
+        <xsd:restriction base="dms:Note"/>
+      </xsd:simpleType>
+    </xsd:element>
+    <xsd:element name="MediaServiceAutoTags" ma:index="13" nillable="true" ma:displayName="Tags" ma:internalName="MediaServiceAutoTags" ma:readOnly="true">
+      <xsd:simpleType>
+        <xsd:restriction base="dms:Text"/>
+      </xsd:simpleType>
+    </xsd:element>
+    <xsd:element name="MediaServiceOCR" ma:index="14" nillable="true" ma:displayName="Extracted Text" ma:internalName="MediaServiceOCR" ma:readOnly="true">
+      <xsd:simpleType>
+        <xsd:restriction base="dms:Note">
+          <xsd:maxLength value="255"/>
+        </xsd:restriction>
+      </xsd:simpleType>
+    </xsd:element>
+    <xsd:element name="MediaServiceGenerationTime" ma:index="15" nillable="true" ma:displayName="MediaServiceGenerationTime" ma:hidden="true" ma:internalName="MediaServiceGenerationTime" ma:readOnly="true">
+      <xsd:simpleType>
+        <xsd:restriction base="dms:Text"/>
+      </xsd:simpleType>
+    </xsd:element>
+    <xsd:element name="MediaServiceEventHashCode" ma:index="16" nillable="true" ma:displayName="MediaServiceEventHashCode" ma:hidden="true" ma:internalName="MediaServiceEventHashCode" ma:readOnly="true">
+      <xsd:simpleType>
+        <xsd:restriction base="dms:Text"/>
+      </xsd:simpleType>
+    </xsd:element>
+    <xsd:element name="MediaServiceDateTaken" ma:index="17" nillable="true" ma:displayName="MediaServiceDateTaken" ma:hidden="true" ma:internalName="MediaServiceDateTaken" ma:readOnly="true">
+      <xsd:simpleType>
+        <xsd:restriction base="dms:Text"/>
+      </xsd:simpleType>
+    </xsd:element>
+    <xsd:element name="MediaLengthInSeconds" ma:index="18" nillable="true" ma:displayName="MediaLengthInSeconds" ma:hidden="true" ma:internalName="MediaLengthInSeconds" ma:readOnly="true">
+      <xsd:simpleType>
+        <xsd:restriction base="dms:Unknown"/>
+      </xsd:simpleType>
+    </xsd:element>
+  </xsd:schema>
+  <xsd:schema xmlns="http://schemas.openxmlformats.org/package/2006/metadata/core-properties" xmlns:xsd="http://www.w3.org/2001/XMLSchema" xmlns:xsi="http://www.w3.org/2001/XMLSchema-instance" xmlns:dc="http://purl.org/dc/elements/1.1/" xmlns:dcterms="http://purl.org/dc/terms/" xmlns:odoc="http://schemas.microsoft.com/internal/obd" targetNamespace="http://schemas.openxmlformats.org/package/2006/metadata/core-properties" elementFormDefault="qualified" attributeFormDefault="unqualified" blockDefault="#all">
+    <xsd:import namespace="http://purl.org/dc/elements/1.1/" schemaLocation="http://dublincore.org/schemas/xmls/qdc/2003/04/02/dc.xsd"/>
+    <xsd:import namespace="http://purl.org/dc/terms/" schemaLocation="http://dublincore.org/schemas/xmls/qdc/2003/04/02/dcterms.xsd"/>
+    <xsd:element name="coreProperties" type="CT_coreProperties"/>
+    <xsd:complexType name="CT_coreProperties">
+      <xsd:all>
+        <xsd:element ref="dc:creator" minOccurs="0" maxOccurs="1"/>
+        <xsd:element ref="dcterms:created" minOccurs="0" maxOccurs="1"/>
+        <xsd:element ref="dc:identifier" minOccurs="0" maxOccurs="1"/>
+        <xsd:element name="contentType" minOccurs="0" maxOccurs="1" type="xsd:string" ma:index="0" ma:displayName="Tipo de contenido"/>
+        <xsd:element ref="dc:title" minOccurs="0" maxOccurs="1" ma:index="4" ma:displayName="Título"/>
+        <xsd:element ref="dc:subject" minOccurs="0" maxOccurs="1"/>
+        <xsd:element ref="dc:description" minOccurs="0" maxOccurs="1"/>
+        <xsd:element name="keywords" minOccurs="0" maxOccurs="1" type="xsd:string"/>
+        <xsd:element ref="dc:language" minOccurs="0" maxOccurs="1"/>
+        <xsd:element name="category" minOccurs="0" maxOccurs="1" type="xsd:string"/>
+        <xsd:element name="version" minOccurs="0" maxOccurs="1" type="xsd:string"/>
+        <xsd:element name="revision" minOccurs="0" maxOccurs="1" type="xsd:string">
+          <xsd:annotation>
+            <xsd:documentation>
+                        This value indicates the number of saves or revisions. The application is responsible for updating this value after each revision.
+                    </xsd:documentation>
+          </xsd:annotation>
+        </xsd:element>
+        <xsd:element name="lastModifiedBy" minOccurs="0" maxOccurs="1" type="xsd:string"/>
+        <xsd:element ref="dcterms:modified" minOccurs="0" maxOccurs="1"/>
+        <xsd:element name="contentStatus" minOccurs="0" maxOccurs="1" type="xsd:string"/>
+      </xsd:all>
+    </xsd:complexType>
+  </xsd:schema>
+  <xs:schema xmlns:pc="http://schemas.microsoft.com/office/infopath/2007/PartnerControls" xmlns:xs="http://www.w3.org/2001/XMLSchema" targetNamespace="http://schemas.microsoft.com/office/infopath/2007/PartnerControls" elementFormDefault="qualified" attributeFormDefault="unqualified">
+    <xs:element name="Person">
+      <xs:complexType>
+        <xs:sequence>
+          <xs:element ref="pc:DisplayName" minOccurs="0"/>
+          <xs:element ref="pc:AccountId" minOccurs="0"/>
+          <xs:element ref="pc:AccountType" minOccurs="0"/>
+        </xs:sequence>
+      </xs:complexType>
+    </xs:element>
+    <xs:element name="DisplayName" type="xs:string"/>
+    <xs:element name="AccountId" type="xs:string"/>
+    <xs:element name="AccountType" type="xs:string"/>
+    <xs:element name="BDCAssociatedEntity">
+      <xs:complexType>
+        <xs:sequence>
+          <xs:element ref="pc:BDCEntity" minOccurs="0" maxOccurs="unbounded"/>
+        </xs:sequence>
+        <xs:attribute ref="pc:EntityNamespace"/>
+        <xs:attribute ref="pc:EntityName"/>
+        <xs:attribute ref="pc:SystemInstanceName"/>
+        <xs:attribute ref="pc:AssociationName"/>
+      </xs:complexType>
+    </xs:element>
+    <xs:attribute name="EntityNamespace" type="xs:string"/>
+    <xs:attribute name="EntityName" type="xs:string"/>
+    <xs:attribute name="SystemInstanceName" type="xs:string"/>
+    <xs:attribute name="AssociationName" type="xs:string"/>
+    <xs:element name="BDCEntity">
+      <xs:complexType>
+        <xs:sequence>
+          <xs:element ref="pc:EntityDisplayName" minOccurs="0"/>
+          <xs:element ref="pc:EntityInstanceReference" minOccurs="0"/>
+          <xs:element ref="pc:EntityId1" minOccurs="0"/>
+          <xs:element ref="pc:EntityId2" minOccurs="0"/>
+          <xs:element ref="pc:EntityId3" minOccurs="0"/>
+          <xs:element ref="pc:EntityId4" minOccurs="0"/>
+          <xs:element ref="pc:EntityId5" minOccurs="0"/>
+        </xs:sequence>
+      </xs:complexType>
+    </xs:element>
+    <xs:element name="EntityDisplayName" type="xs:string"/>
+    <xs:element name="EntityInstanceReference" type="xs:string"/>
+    <xs:element name="EntityId1" type="xs:string"/>
+    <xs:element name="EntityId2" type="xs:string"/>
+    <xs:element name="EntityId3" type="xs:string"/>
+    <xs:element name="EntityId4" type="xs:string"/>
+    <xs:element name="EntityId5" type="xs:string"/>
+    <xs:element name="Terms">
+      <xs:complexType>
+        <xs:sequence>
+          <xs:element ref="pc:TermInfo" minOccurs="0" maxOccurs="unbounded"/>
+        </xs:sequence>
+      </xs:complexType>
+    </xs:element>
+    <xs:element name="TermInfo">
+      <xs:complexType>
+        <xs:sequence>
+          <xs:element ref="pc:TermName" minOccurs="0"/>
+          <xs:element ref="pc:TermId" minOccurs="0"/>
+        </xs:sequence>
+      </xs:complexType>
+    </xs:element>
+    <xs:element name="TermName" type="xs:string"/>
+    <xs:element name="TermId" type="xs:string"/>
+  </xs:schema>
+</ct:contentTypeSchema>
+</file>
+
+<file path=customXml/item2.xml><?xml version="1.0" encoding="utf-8"?>
+<?mso-contentType ?>
+<FormTemplates xmlns="http://schemas.microsoft.com/sharepoint/v3/contenttype/forms">
+  <Display>DocumentLibraryForm</Display>
+  <Edit>DocumentLibraryForm</Edit>
+  <New>DocumentLibraryForm</New>
+</FormTemplates>
+</file>
+
+<file path=customXml/item3.xml><?xml version="1.0" encoding="utf-8"?>
+<p:properties xmlns:p="http://schemas.microsoft.com/office/2006/metadata/properties" xmlns:xsi="http://www.w3.org/2001/XMLSchema-instance" xmlns:pc="http://schemas.microsoft.com/office/infopath/2007/PartnerControls">
+  <documentManagement/>
+</p:properties>
+</file>
+
+<file path=customXml/itemProps1.xml><?xml version="1.0" encoding="utf-8"?>
+<ds:datastoreItem xmlns:ds="http://schemas.openxmlformats.org/officeDocument/2006/customXml" ds:itemID="{ACE139B0-2DE4-40EC-932A-16A68CDB723C}">
+  <ds:schemaRefs>
+    <ds:schemaRef ds:uri="http://schemas.microsoft.com/office/2006/metadata/contentType"/>
+    <ds:schemaRef ds:uri="http://schemas.microsoft.com/office/2006/metadata/properties/metaAttributes"/>
+    <ds:schemaRef ds:uri="http://www.w3.org/2001/XMLSchema"/>
+    <ds:schemaRef ds:uri="http://schemas.microsoft.com/office/2006/metadata/properties"/>
+    <ds:schemaRef ds:uri="3d60564b-6ed1-4044-8f9e-6fc3fc6dc2e3"/>
+    <ds:schemaRef ds:uri="39a038fa-8876-44f0-9e96-4009b6f4696d"/>
+    <ds:schemaRef ds:uri="http://schemas.microsoft.com/office/2006/documentManagement/types"/>
+    <ds:schemaRef ds:uri="http://schemas.microsoft.com/office/infopath/2007/PartnerControls"/>
+    <ds:schemaRef ds:uri="http://schemas.openxmlformats.org/package/2006/metadata/core-properties"/>
+    <ds:schemaRef ds:uri="http://purl.org/dc/elements/1.1/"/>
+    <ds:schemaRef ds:uri="http://purl.org/dc/terms/"/>
+    <ds:schemaRef ds:uri="http://schemas.microsoft.com/internal/obd"/>
+  </ds:schemaRefs>
+</ds:datastoreItem>
+</file>
+
+<file path=customXml/itemProps2.xml><?xml version="1.0" encoding="utf-8"?>
+<ds:datastoreItem xmlns:ds="http://schemas.openxmlformats.org/officeDocument/2006/customXml" ds:itemID="{27974727-0B14-4EEE-B735-193F428E37B2}">
+  <ds:schemaRefs>
+    <ds:schemaRef ds:uri="http://schemas.microsoft.com/sharepoint/v3/contenttype/forms"/>
+  </ds:schemaRefs>
+</ds:datastoreItem>
+</file>
+
+<file path=customXml/itemProps3.xml><?xml version="1.0" encoding="utf-8"?>
+<ds:datastoreItem xmlns:ds="http://schemas.openxmlformats.org/officeDocument/2006/customXml" ds:itemID="{B93B6CE9-0CBB-44D2-A8CB-4DC98ED30328}">
+  <ds:schemaRefs>
+    <ds:schemaRef ds:uri="http://schemas.microsoft.com/office/2006/metadata/properties"/>
+    <ds:schemaRef ds:uri="http://schemas.microsoft.com/office/infopath/2007/PartnerControls"/>
+  </ds:schemaRefs>
+</ds:datastoreItem>
 </file>
</xml_diff>

<commit_message>
added muñequito in seqdiagram
</commit_message>
<xml_diff>
--- a/DS-42-05-PD/doc/informe_e2.docx
+++ b/DS-42-05-PD/doc/informe_e2.docx
@@ -58,15 +58,166 @@
         <w:jc w:val="both"/>
       </w:pPr>
       <w:r>
-        <w:t>El Principio de Responsabilidad Única puede verse aplicado en la clase Graphic, que tiene la responsabilidad de gestionar el grafo; en la clase Document, la cual gestiona las dependencias de un proyecto de la empresa. La clase Dependence se encarga de asegurarse de que una dependencia tenga un nodo (tarea) padre y un hijo, y la clase Node se responsabiliza de que cada Nodo tenga un nombre tipo char y un nivel.</w:t>
-      </w:r>
-    </w:p>
-    <w:p>
-      <w:pPr>
-        <w:jc w:val="both"/>
-      </w:pPr>
-      <w:r>
-        <w:t>El Principio de Inversión de la Dependencia lo utilizamos en el atributo 'map' de la clase Graphic. Lo declaramos tipo Map pero utilizamos su implementación HashMap. También lo utilizamos en el método 'showLevel' de la misma clase para declarar una lista tipo List&lt;Character&gt; pero utilizar su implementación ArrayList, y lo mismo hacemos en el contstructor de la clase Document y su método getDocument(). En el caso de que nos interesara, sería muy sencillo cambiar a otra implementación de Map o List en estos casos.</w:t>
+        <w:t xml:space="preserve">El Principio de Responsabilidad Única puede verse aplicado en la clase </w:t>
+      </w:r>
+      <w:proofErr w:type="spellStart"/>
+      <w:r>
+        <w:t>Graphic</w:t>
+      </w:r>
+      <w:proofErr w:type="spellEnd"/>
+      <w:r>
+        <w:t xml:space="preserve">, que tiene la responsabilidad de gestionar el grafo; en la clase </w:t>
+      </w:r>
+      <w:proofErr w:type="spellStart"/>
+      <w:r>
+        <w:t>Document</w:t>
+      </w:r>
+      <w:proofErr w:type="spellEnd"/>
+      <w:r>
+        <w:t xml:space="preserve">, la cual gestiona las dependencias de un proyecto de la empresa. La clase </w:t>
+      </w:r>
+      <w:proofErr w:type="spellStart"/>
+      <w:r>
+        <w:t>Dependence</w:t>
+      </w:r>
+      <w:proofErr w:type="spellEnd"/>
+      <w:r>
+        <w:t xml:space="preserve"> se encarga de asegurarse de que una dependencia tenga un nodo (tarea) padre y un hijo, y la clase </w:t>
+      </w:r>
+      <w:proofErr w:type="spellStart"/>
+      <w:r>
+        <w:t>Node</w:t>
+      </w:r>
+      <w:proofErr w:type="spellEnd"/>
+      <w:r>
+        <w:t xml:space="preserve"> se responsabiliza de que cada Nodo tenga un nombre tipo </w:t>
+      </w:r>
+      <w:proofErr w:type="spellStart"/>
+      <w:r>
+        <w:t>char</w:t>
+      </w:r>
+      <w:proofErr w:type="spellEnd"/>
+      <w:r>
+        <w:t xml:space="preserve"> y un nivel.</w:t>
+      </w:r>
+    </w:p>
+    <w:p>
+      <w:pPr>
+        <w:jc w:val="both"/>
+      </w:pPr>
+      <w:r>
+        <w:t>El Principio de Inversión de la Dependencia lo utilizamos en el atributo '</w:t>
+      </w:r>
+      <w:proofErr w:type="spellStart"/>
+      <w:r>
+        <w:t>map</w:t>
+      </w:r>
+      <w:proofErr w:type="spellEnd"/>
+      <w:r>
+        <w:t xml:space="preserve">' de la clase </w:t>
+      </w:r>
+      <w:proofErr w:type="spellStart"/>
+      <w:r>
+        <w:t>Graphic</w:t>
+      </w:r>
+      <w:proofErr w:type="spellEnd"/>
+      <w:r>
+        <w:t xml:space="preserve">. Lo declaramos tipo </w:t>
+      </w:r>
+      <w:proofErr w:type="spellStart"/>
+      <w:proofErr w:type="gramStart"/>
+      <w:r>
+        <w:t>Map</w:t>
+      </w:r>
+      <w:proofErr w:type="spellEnd"/>
+      <w:proofErr w:type="gramEnd"/>
+      <w:r>
+        <w:t xml:space="preserve"> pero utilizamos su implementación </w:t>
+      </w:r>
+      <w:proofErr w:type="spellStart"/>
+      <w:r>
+        <w:t>HashMap</w:t>
+      </w:r>
+      <w:proofErr w:type="spellEnd"/>
+      <w:r>
+        <w:t>. También lo utilizamos en el método '</w:t>
+      </w:r>
+      <w:proofErr w:type="spellStart"/>
+      <w:r>
+        <w:t>showLevel</w:t>
+      </w:r>
+      <w:proofErr w:type="spellEnd"/>
+      <w:r>
+        <w:t xml:space="preserve">' de la misma clase para declarar una lista tipo </w:t>
+      </w:r>
+      <w:proofErr w:type="spellStart"/>
+      <w:r>
+        <w:t>List</w:t>
+      </w:r>
+      <w:proofErr w:type="spellEnd"/>
+      <w:r>
+        <w:t>&lt;</w:t>
+      </w:r>
+      <w:proofErr w:type="spellStart"/>
+      <w:r>
+        <w:t>Character</w:t>
+      </w:r>
+      <w:proofErr w:type="spellEnd"/>
+      <w:r>
+        <w:t xml:space="preserve">&gt; pero utilizar su implementación </w:t>
+      </w:r>
+      <w:proofErr w:type="spellStart"/>
+      <w:r>
+        <w:t>ArrayList</w:t>
+      </w:r>
+      <w:proofErr w:type="spellEnd"/>
+      <w:r>
+        <w:t xml:space="preserve">, y lo mismo hacemos en el </w:t>
+      </w:r>
+      <w:proofErr w:type="spellStart"/>
+      <w:r>
+        <w:t>contstructor</w:t>
+      </w:r>
+      <w:proofErr w:type="spellEnd"/>
+      <w:r>
+        <w:t xml:space="preserve"> de la clase </w:t>
+      </w:r>
+      <w:proofErr w:type="spellStart"/>
+      <w:r>
+        <w:t>Document</w:t>
+      </w:r>
+      <w:proofErr w:type="spellEnd"/>
+      <w:r>
+        <w:t xml:space="preserve"> y su método </w:t>
+      </w:r>
+      <w:proofErr w:type="spellStart"/>
+      <w:proofErr w:type="gramStart"/>
+      <w:r>
+        <w:t>getDocument</w:t>
+      </w:r>
+      <w:proofErr w:type="spellEnd"/>
+      <w:r>
+        <w:t>(</w:t>
+      </w:r>
+      <w:proofErr w:type="gramEnd"/>
+      <w:r>
+        <w:t xml:space="preserve">). En el caso de que nos interesara, sería muy sencillo cambiar a otra implementación de </w:t>
+      </w:r>
+      <w:proofErr w:type="spellStart"/>
+      <w:r>
+        <w:t>Map</w:t>
+      </w:r>
+      <w:proofErr w:type="spellEnd"/>
+      <w:r>
+        <w:t xml:space="preserve"> o </w:t>
+      </w:r>
+      <w:proofErr w:type="spellStart"/>
+      <w:r>
+        <w:t>List</w:t>
+      </w:r>
+      <w:proofErr w:type="spellEnd"/>
+      <w:r>
+        <w:t xml:space="preserve"> en estos casos.</w:t>
       </w:r>
     </w:p>
     <w:p>
@@ -115,7 +266,23 @@
         <w:jc w:val="both"/>
       </w:pPr>
       <w:r>
-        <w:t>Uno de los patrones de diseño utilizados es el Patrón Inmutable. Lo aplicamos para la clase Document, la cual tiene una serie de dependencias de tareas que no queremos que cambien, de la misma forma que no es muy cómodo eliminar nodos en un HashMap. De esta forma, para cada grafo que queramos hacer, necesitaremos un documento, y en el caso de querer modificar el grafo, habrá que crear un nuevo documento con las modificaciones oportunas y crear el grafo de nuevo.</w:t>
+        <w:t xml:space="preserve">Uno de los patrones de diseño utilizados es el Patrón Inmutable. Lo aplicamos para la clase </w:t>
+      </w:r>
+      <w:proofErr w:type="spellStart"/>
+      <w:r>
+        <w:t>Document</w:t>
+      </w:r>
+      <w:proofErr w:type="spellEnd"/>
+      <w:r>
+        <w:t xml:space="preserve">, la cual tiene una serie de dependencias de tareas que no queremos que cambien, de la misma forma que no es muy cómodo eliminar nodos en un </w:t>
+      </w:r>
+      <w:proofErr w:type="spellStart"/>
+      <w:r>
+        <w:t>HashMap</w:t>
+      </w:r>
+      <w:proofErr w:type="spellEnd"/>
+      <w:r>
+        <w:t>. De esta forma, para cada grafo que queramos hacer, necesitaremos un documento, y en el caso de querer modificar el grafo, habrá que crear un nuevo documento con las modificaciones oportunas y crear el grafo de nuevo.</w:t>
       </w:r>
     </w:p>
     <w:p>
@@ -196,7 +363,15 @@
         <w:jc w:val="both"/>
       </w:pPr>
       <w:r>
-        <w:t xml:space="preserve">El otro patrón de diseño utilizado es el Patrón Estrategia, para definir una familia de algoritmos para recorrer la lista de tareas de un proyecto con la interfaz TaskOrder, </w:t>
+        <w:t xml:space="preserve">El otro patrón de diseño utilizado es el Patrón Estrategia, para definir una familia de algoritmos para recorrer la lista de tareas de un proyecto con la interfaz </w:t>
+      </w:r>
+      <w:proofErr w:type="spellStart"/>
+      <w:r>
+        <w:t>TaskOrder</w:t>
+      </w:r>
+      <w:proofErr w:type="spellEnd"/>
+      <w:r>
+        <w:t xml:space="preserve">, </w:t>
       </w:r>
       <w:r>
         <w:t>compuesta</w:t>
@@ -310,6 +485,12 @@
     <w:p>
       <w:pPr>
         <w:jc w:val="both"/>
+        <w:rPr>
+          <w:b/>
+          <w:bCs/>
+          <w:sz w:val="24"/>
+          <w:szCs w:val="24"/>
+        </w:rPr>
       </w:pPr>
     </w:p>
     <w:p>
@@ -321,10 +502,10 @@
           <w:noProof/>
         </w:rPr>
         <w:drawing>
-          <wp:inline distT="0" distB="0" distL="0" distR="0" wp14:anchorId="05940ECA" wp14:editId="621C89DB">
-            <wp:extent cx="4724400" cy="3022750"/>
-            <wp:effectExtent l="0" t="0" r="0" b="0"/>
-            <wp:docPr id="3" name="Imagen 3" descr="Diagrama&#10;&#10;Descripción generada automáticamente"/>
+          <wp:inline distT="0" distB="0" distL="0" distR="0" wp14:anchorId="7AF8D4D8" wp14:editId="19818DAE">
+            <wp:extent cx="4731113" cy="3027045"/>
+            <wp:effectExtent l="0" t="0" r="0" b="1905"/>
+            <wp:docPr id="4" name="Imagen 4" descr="Diagrama&#10;&#10;Descripción generada automáticamente"/>
             <wp:cNvGraphicFramePr>
               <a:graphicFrameLocks xmlns:a="http://schemas.openxmlformats.org/drawingml/2006/main" noChangeAspect="1"/>
             </wp:cNvGraphicFramePr>
@@ -332,7 +513,7 @@
               <a:graphicData uri="http://schemas.openxmlformats.org/drawingml/2006/picture">
                 <pic:pic xmlns:pic="http://schemas.openxmlformats.org/drawingml/2006/picture">
                   <pic:nvPicPr>
-                    <pic:cNvPr id="3" name="Imagen 3" descr="Diagrama&#10;&#10;Descripción generada automáticamente"/>
+                    <pic:cNvPr id="4" name="Imagen 4" descr="Diagrama&#10;&#10;Descripción generada automáticamente"/>
                     <pic:cNvPicPr/>
                   </pic:nvPicPr>
                   <pic:blipFill>
@@ -350,7 +531,7 @@
                   <pic:spPr>
                     <a:xfrm>
                       <a:off x="0" y="0"/>
-                      <a:ext cx="4743900" cy="3035227"/>
+                      <a:ext cx="4758638" cy="3044656"/>
                     </a:xfrm>
                     <a:prstGeom prst="rect">
                       <a:avLst/>
@@ -1098,6 +1279,21 @@
 </file>
 
 <file path=customXml/item1.xml><?xml version="1.0" encoding="utf-8"?>
+<p:properties xmlns:p="http://schemas.microsoft.com/office/2006/metadata/properties" xmlns:xsi="http://www.w3.org/2001/XMLSchema-instance" xmlns:pc="http://schemas.microsoft.com/office/infopath/2007/PartnerControls">
+  <documentManagement/>
+</p:properties>
+</file>
+
+<file path=customXml/item2.xml><?xml version="1.0" encoding="utf-8"?>
+<?mso-contentType ?>
+<FormTemplates xmlns="http://schemas.microsoft.com/sharepoint/v3/contenttype/forms">
+  <Display>DocumentLibraryForm</Display>
+  <Edit>DocumentLibraryForm</Edit>
+  <New>DocumentLibraryForm</New>
+</FormTemplates>
+</file>
+
+<file path=customXml/item3.xml><?xml version="1.0" encoding="utf-8"?>
 <ct:contentTypeSchema xmlns:ct="http://schemas.microsoft.com/office/2006/metadata/contentType" xmlns:ma="http://schemas.microsoft.com/office/2006/metadata/properties/metaAttributes" ct:_="" ma:_="" ma:contentTypeName="Documento" ma:contentTypeID="0x0101008E3398B55E867548A09FCD9385EB50FB" ma:contentTypeVersion="11" ma:contentTypeDescription="Crear nuevo documento." ma:contentTypeScope="" ma:versionID="4eb911b502e4ace3a307d25abada1e6f">
   <xsd:schema xmlns:xsd="http://www.w3.org/2001/XMLSchema" xmlns:xs="http://www.w3.org/2001/XMLSchema" xmlns:p="http://schemas.microsoft.com/office/2006/metadata/properties" xmlns:ns3="3d60564b-6ed1-4044-8f9e-6fc3fc6dc2e3" xmlns:ns4="39a038fa-8876-44f0-9e96-4009b6f4696d" targetNamespace="http://schemas.microsoft.com/office/2006/metadata/properties" ma:root="true" ma:fieldsID="2f560c4ca1144b9bd4e4821cf1015251" ns3:_="" ns4:_="">
     <xsd:import namespace="3d60564b-6ed1-4044-8f9e-6fc3fc6dc2e3"/>
@@ -1306,22 +1502,24 @@
 </ct:contentTypeSchema>
 </file>
 
-<file path=customXml/item2.xml><?xml version="1.0" encoding="utf-8"?>
-<?mso-contentType ?>
-<FormTemplates xmlns="http://schemas.microsoft.com/sharepoint/v3/contenttype/forms">
-  <Display>DocumentLibraryForm</Display>
-  <Edit>DocumentLibraryForm</Edit>
-  <New>DocumentLibraryForm</New>
-</FormTemplates>
+<file path=customXml/itemProps1.xml><?xml version="1.0" encoding="utf-8"?>
+<ds:datastoreItem xmlns:ds="http://schemas.openxmlformats.org/officeDocument/2006/customXml" ds:itemID="{B93B6CE9-0CBB-44D2-A8CB-4DC98ED30328}">
+  <ds:schemaRefs>
+    <ds:schemaRef ds:uri="http://schemas.microsoft.com/office/2006/metadata/properties"/>
+    <ds:schemaRef ds:uri="http://schemas.microsoft.com/office/infopath/2007/PartnerControls"/>
+  </ds:schemaRefs>
+</ds:datastoreItem>
 </file>
 
-<file path=customXml/item3.xml><?xml version="1.0" encoding="utf-8"?>
-<p:properties xmlns:p="http://schemas.microsoft.com/office/2006/metadata/properties" xmlns:xsi="http://www.w3.org/2001/XMLSchema-instance" xmlns:pc="http://schemas.microsoft.com/office/infopath/2007/PartnerControls">
-  <documentManagement/>
-</p:properties>
+<file path=customXml/itemProps2.xml><?xml version="1.0" encoding="utf-8"?>
+<ds:datastoreItem xmlns:ds="http://schemas.openxmlformats.org/officeDocument/2006/customXml" ds:itemID="{27974727-0B14-4EEE-B735-193F428E37B2}">
+  <ds:schemaRefs>
+    <ds:schemaRef ds:uri="http://schemas.microsoft.com/sharepoint/v3/contenttype/forms"/>
+  </ds:schemaRefs>
+</ds:datastoreItem>
 </file>
 
-<file path=customXml/itemProps1.xml><?xml version="1.0" encoding="utf-8"?>
+<file path=customXml/itemProps3.xml><?xml version="1.0" encoding="utf-8"?>
 <ds:datastoreItem xmlns:ds="http://schemas.openxmlformats.org/officeDocument/2006/customXml" ds:itemID="{ACE139B0-2DE4-40EC-932A-16A68CDB723C}">
   <ds:schemaRefs>
     <ds:schemaRef ds:uri="http://schemas.microsoft.com/office/2006/metadata/contentType"/>
@@ -1338,21 +1536,4 @@
     <ds:schemaRef ds:uri="http://schemas.microsoft.com/internal/obd"/>
   </ds:schemaRefs>
 </ds:datastoreItem>
-</file>
-
-<file path=customXml/itemProps2.xml><?xml version="1.0" encoding="utf-8"?>
-<ds:datastoreItem xmlns:ds="http://schemas.openxmlformats.org/officeDocument/2006/customXml" ds:itemID="{27974727-0B14-4EEE-B735-193F428E37B2}">
-  <ds:schemaRefs>
-    <ds:schemaRef ds:uri="http://schemas.microsoft.com/sharepoint/v3/contenttype/forms"/>
-  </ds:schemaRefs>
-</ds:datastoreItem>
-</file>
-
-<file path=customXml/itemProps3.xml><?xml version="1.0" encoding="utf-8"?>
-<ds:datastoreItem xmlns:ds="http://schemas.openxmlformats.org/officeDocument/2006/customXml" ds:itemID="{B93B6CE9-0CBB-44D2-A8CB-4DC98ED30328}">
-  <ds:schemaRefs>
-    <ds:schemaRef ds:uri="http://schemas.microsoft.com/office/2006/metadata/properties"/>
-    <ds:schemaRef ds:uri="http://schemas.microsoft.com/office/infopath/2007/PartnerControls"/>
-  </ds:schemaRefs>
-</ds:datastoreItem>
 </file>
</xml_diff>